<commit_message>
updated travel + accomodation expenses
</commit_message>
<xml_diff>
--- a/shared docs/Request_for_funds_ESinclair2017.docx
+++ b/shared docs/Request_for_funds_ESinclair2017.docx
@@ -462,11 +462,171 @@
           <w:lang w:eastAsia="en-GB"/>
         </w:rPr>
       </w:pPr>
-    </w:p>
-    <w:p>
+      <w:r>
+        <w:rPr>
+          <w:rFonts w:ascii="Times New Roman" w:eastAsia="Times New Roman" w:hAnsi="Times New Roman" w:cs="Times New Roman"/>
+          <w:sz w:val="24"/>
+          <w:szCs w:val="24"/>
+          <w:lang w:eastAsia="en-GB"/>
+        </w:rPr>
+        <w:t>General expenses:</w:t>
+      </w:r>
+    </w:p>
+    <w:p>
+      <w:pPr>
+        <w:spacing w:before="100" w:beforeAutospacing="1" w:after="120" w:line="240" w:lineRule="auto"/>
+        <w:ind w:hanging="360"/>
+        <w:contextualSpacing/>
+        <w:rPr>
+          <w:rFonts w:ascii="Times New Roman" w:eastAsia="Times New Roman" w:hAnsi="Times New Roman" w:cs="Times New Roman"/>
+          <w:sz w:val="24"/>
+          <w:szCs w:val="24"/>
+          <w:lang w:eastAsia="en-GB"/>
+        </w:rPr>
+      </w:pPr>
+      <w:r>
+        <w:rPr>
+          <w:rFonts w:ascii="Times New Roman" w:eastAsia="Times New Roman" w:hAnsi="Times New Roman" w:cs="Times New Roman"/>
+          <w:sz w:val="24"/>
+          <w:szCs w:val="24"/>
+          <w:lang w:eastAsia="en-GB"/>
+        </w:rPr>
+        <w:t xml:space="preserve">Edinburgh – Bologna: £ </w:t>
+      </w:r>
       <w:bookmarkStart w:id="0" w:name="_GoBack"/>
       <w:bookmarkEnd w:id="0"/>
-    </w:p>
+      <w:r>
+        <w:rPr>
+          <w:rFonts w:ascii="Times New Roman" w:eastAsia="Times New Roman" w:hAnsi="Times New Roman" w:cs="Times New Roman"/>
+          <w:sz w:val="24"/>
+          <w:szCs w:val="24"/>
+          <w:lang w:eastAsia="en-GB"/>
+        </w:rPr>
+        <w:t>44.87</w:t>
+      </w:r>
+    </w:p>
+    <w:p>
+      <w:pPr>
+        <w:spacing w:before="100" w:beforeAutospacing="1" w:after="120" w:line="240" w:lineRule="auto"/>
+        <w:ind w:hanging="360"/>
+        <w:contextualSpacing/>
+        <w:rPr>
+          <w:rFonts w:ascii="Times New Roman" w:eastAsia="Times New Roman" w:hAnsi="Times New Roman" w:cs="Times New Roman"/>
+          <w:sz w:val="24"/>
+          <w:szCs w:val="24"/>
+          <w:lang w:eastAsia="en-GB"/>
+        </w:rPr>
+      </w:pPr>
+      <w:r>
+        <w:rPr>
+          <w:rFonts w:ascii="Times New Roman" w:eastAsia="Times New Roman" w:hAnsi="Times New Roman" w:cs="Times New Roman"/>
+          <w:sz w:val="24"/>
+          <w:szCs w:val="24"/>
+          <w:lang w:eastAsia="en-GB"/>
+        </w:rPr>
+        <w:t>Venice – Wien: € 32</w:t>
+      </w:r>
+      <w:proofErr w:type="gramStart"/>
+      <w:r>
+        <w:rPr>
+          <w:rFonts w:ascii="Times New Roman" w:eastAsia="Times New Roman" w:hAnsi="Times New Roman" w:cs="Times New Roman"/>
+          <w:sz w:val="24"/>
+          <w:szCs w:val="24"/>
+          <w:lang w:eastAsia="en-GB"/>
+        </w:rPr>
+        <w:t>,00</w:t>
+      </w:r>
+      <w:proofErr w:type="gramEnd"/>
+      <w:r>
+        <w:rPr>
+          <w:rFonts w:ascii="Times New Roman" w:eastAsia="Times New Roman" w:hAnsi="Times New Roman" w:cs="Times New Roman"/>
+          <w:sz w:val="24"/>
+          <w:szCs w:val="24"/>
+          <w:lang w:eastAsia="en-GB"/>
+        </w:rPr>
+        <w:t xml:space="preserve"> GBP </w:t>
+      </w:r>
+    </w:p>
+    <w:p>
+      <w:pPr>
+        <w:spacing w:before="100" w:beforeAutospacing="1" w:after="120" w:line="240" w:lineRule="auto"/>
+        <w:ind w:hanging="360"/>
+        <w:contextualSpacing/>
+        <w:rPr>
+          <w:rFonts w:ascii="Times New Roman" w:eastAsia="Times New Roman" w:hAnsi="Times New Roman" w:cs="Times New Roman"/>
+          <w:sz w:val="24"/>
+          <w:szCs w:val="24"/>
+          <w:lang w:eastAsia="en-GB"/>
+        </w:rPr>
+      </w:pPr>
+      <w:proofErr w:type="spellStart"/>
+      <w:r>
+        <w:rPr>
+          <w:rFonts w:ascii="Times New Roman" w:eastAsia="Times New Roman" w:hAnsi="Times New Roman" w:cs="Times New Roman"/>
+          <w:sz w:val="24"/>
+          <w:szCs w:val="24"/>
+          <w:lang w:eastAsia="en-GB"/>
+        </w:rPr>
+        <w:t>Accomodation</w:t>
+      </w:r>
+      <w:proofErr w:type="spellEnd"/>
+      <w:r>
+        <w:rPr>
+          <w:rFonts w:ascii="Times New Roman" w:eastAsia="Times New Roman" w:hAnsi="Times New Roman" w:cs="Times New Roman"/>
+          <w:sz w:val="24"/>
+          <w:szCs w:val="24"/>
+          <w:lang w:eastAsia="en-GB"/>
+        </w:rPr>
+        <w:t>: £416</w:t>
+      </w:r>
+      <w:proofErr w:type="gramStart"/>
+      <w:r>
+        <w:rPr>
+          <w:rFonts w:ascii="Times New Roman" w:eastAsia="Times New Roman" w:hAnsi="Times New Roman" w:cs="Times New Roman"/>
+          <w:sz w:val="24"/>
+          <w:szCs w:val="24"/>
+          <w:lang w:eastAsia="en-GB"/>
+        </w:rPr>
+        <w:t>,00</w:t>
+      </w:r>
+      <w:proofErr w:type="gramEnd"/>
+    </w:p>
+    <w:p>
+      <w:pPr>
+        <w:spacing w:before="100" w:beforeAutospacing="1" w:after="120" w:line="240" w:lineRule="auto"/>
+        <w:ind w:hanging="360"/>
+        <w:contextualSpacing/>
+        <w:rPr>
+          <w:rFonts w:ascii="Times New Roman" w:eastAsia="Times New Roman" w:hAnsi="Times New Roman" w:cs="Times New Roman"/>
+          <w:sz w:val="24"/>
+          <w:szCs w:val="24"/>
+          <w:lang w:eastAsia="en-GB"/>
+        </w:rPr>
+      </w:pPr>
+      <w:r>
+        <w:rPr>
+          <w:rFonts w:ascii="Times New Roman" w:eastAsia="Times New Roman" w:hAnsi="Times New Roman" w:cs="Times New Roman"/>
+          <w:sz w:val="24"/>
+          <w:szCs w:val="24"/>
+          <w:lang w:eastAsia="en-GB"/>
+        </w:rPr>
+        <w:t>Wien-Edinburgh: €204.99 – GBP</w:t>
+      </w:r>
+    </w:p>
+    <w:p>
+      <w:pPr>
+        <w:spacing w:before="100" w:beforeAutospacing="1" w:after="120" w:line="240" w:lineRule="auto"/>
+        <w:ind w:hanging="360"/>
+        <w:contextualSpacing/>
+        <w:rPr>
+          <w:rFonts w:ascii="Times New Roman" w:eastAsia="Times New Roman" w:hAnsi="Times New Roman" w:cs="Times New Roman"/>
+          <w:sz w:val="24"/>
+          <w:szCs w:val="24"/>
+          <w:lang w:eastAsia="en-GB"/>
+        </w:rPr>
+      </w:pPr>
+    </w:p>
+    <w:p/>
     <w:sectPr>
       <w:pgSz w:w="11906" w:h="16838"/>
       <w:pgMar w:top="1440" w:right="1440" w:bottom="1440" w:left="1440" w:header="708" w:footer="708" w:gutter="0"/>

</xml_diff>